<commit_message>
Perbaiki format dan penempatan atribut pada formulir Domisili, memastikan konsistensi dalam penanganan perubahan input. Selain itu, perbarui template SKDomisili untuk menyesuaikan dengan kondisi baru terkait penandatanganan atas nama Wali Nagari.
</commit_message>
<xml_diff>
--- a/templates/SKDomisili.docx
+++ b/templates/SKDomisili.docx
@@ -101,114 +101,54 @@
         </w:rPr>
       </w:pPr>
       <w:r>
-        <w:t>Yang bertanda tangan dibawah ini :</w:t>
+        <w:rPr>
+          <w:lang w:val="sv-SE"/>
+        </w:rPr>
+        <w:t>{#atas_nama}</w:t>
       </w:r>
     </w:p>
     <w:p>
       <w:pPr>
         <w:spacing w:line="360" w:lineRule="auto"/>
-        <w:ind w:firstLine="851"/>
         <w:jc w:val="both"/>
         <w:rPr>
-          <w:b/>
-        </w:rPr>
-      </w:pPr>
-      <w:r>
-        <w:t>Nama</w:t>
-      </w:r>
-      <w:r>
-        <w:tab/>
-      </w:r>
-      <w:r>
-        <w:tab/>
-      </w:r>
-      <w:r>
-        <w:tab/>
-      </w:r>
-      <w:r>
-        <w:t xml:space="preserve"> </w:t>
-      </w:r>
-      <w:r>
-        <w:t xml:space="preserve"> </w:t>
-      </w:r>
-      <w:r>
-        <w:rPr>
-          <w:lang w:val="en-ID"/>
-        </w:rPr>
-        <w:t>:</w:t>
-      </w:r>
-      <w:r>
-        <w:rPr>
-          <w:lang w:val="en-ID"/>
-        </w:rPr>
-        <w:t xml:space="preserve">   </w:t>
-      </w:r>
-      <w:r>
-        <w:rPr>
-          <w:b/>
-          <w:lang w:val="en-ID"/>
-        </w:rPr>
-        <w:t xml:space="preserve"> </w:t>
-      </w:r>
-      <w:r>
-        <w:rPr>
-          <w:b/>
-          <w:sz w:val="22"/>
-          <w:szCs w:val="22"/>
-        </w:rPr>
-        <w:t>{nama_orang_1}</w:t>
+          <w:lang w:val="sv-SE"/>
+        </w:rPr>
+      </w:pPr>
+      <w:r>
+        <w:rPr>
+          <w:lang w:val="sv-SE"/>
+        </w:rPr>
+        <w:t>Yang bertanda tangan di bawah ini, atas nama Wali Nagari:</w:t>
       </w:r>
     </w:p>
     <w:p>
       <w:pPr>
         <w:spacing w:line="360" w:lineRule="auto"/>
-        <w:ind w:firstLine="851"/>
         <w:jc w:val="both"/>
         <w:rPr>
+          <w:lang w:val="sv-SE"/>
+        </w:rPr>
+      </w:pPr>
+      <w:r>
+        <w:rPr>
+          <w:lang w:val="sv-SE"/>
+        </w:rPr>
+        <w:t xml:space="preserve">Nama     : </w:t>
+      </w:r>
+      <w:r>
+        <w:rPr>
           <w:b/>
-        </w:rPr>
-      </w:pPr>
-      <w:r>
-        <w:t>Jabatan</w:t>
-      </w:r>
-      <w:r>
-        <w:tab/>
-      </w:r>
-      <w:r>
-        <w:tab/>
-      </w:r>
-      <w:r>
-        <w:t xml:space="preserve"> </w:t>
-      </w:r>
-      <w:r>
-        <w:t xml:space="preserve"> </w:t>
-      </w:r>
-      <w:r>
-        <w:rPr>
-          <w:lang w:val="sv-SE"/>
-        </w:rPr>
-        <w:t>:</w:t>
-      </w:r>
-      <w:r>
-        <w:rPr>
-          <w:lang w:val="sv-SE"/>
-        </w:rPr>
-        <w:t xml:space="preserve">   </w:t>
-      </w:r>
-      <w:r>
-        <w:rPr>
-          <w:b/>
-          <w:lang w:val="sv-SE"/>
-        </w:rPr>
-        <w:t xml:space="preserve"> </w:t>
-      </w:r>
-      <w:r>
-        <w:rPr>
-          <w:b/>
-          <w:sz w:val="22"/>
-          <w:szCs w:val="22"/>
-        </w:rPr>
-        <w:t>{jabatan_orang_1}</w:t>
+          <w:bCs/>
+          <w:lang w:val="sv-SE"/>
+        </w:rPr>
+        <w:t>{nama_orang_1}</w:t>
+      </w:r>
+      <w:r>
+        <w:rPr>
+          <w:lang w:val="sv-SE"/>
+        </w:rPr>
+        <w:t xml:space="preserve">  </w:t>
       </w:r>
     </w:p>
     <w:p>
@@ -216,9 +156,156 @@
         <w:spacing w:line="360" w:lineRule="auto"/>
         <w:jc w:val="both"/>
         <w:rPr>
+          <w:lang w:val="sv-SE"/>
+        </w:rPr>
+      </w:pPr>
+      <w:r>
+        <w:rPr>
+          <w:lang w:val="sv-SE"/>
+        </w:rPr>
+        <w:t xml:space="preserve">Jabatan  : </w:t>
+      </w:r>
+      <w:r>
+        <w:rPr>
           <w:b/>
-        </w:rPr>
-      </w:pPr>
+          <w:bCs/>
+          <w:lang w:val="sv-SE"/>
+        </w:rPr>
+        <w:t>Sekretaris</w:t>
+      </w:r>
+      <w:r>
+        <w:rPr>
+          <w:lang w:val="sv-SE"/>
+        </w:rPr>
+        <w:t xml:space="preserve">  </w:t>
+      </w:r>
+    </w:p>
+    <w:p>
+      <w:pPr>
+        <w:spacing w:line="360" w:lineRule="auto"/>
+        <w:jc w:val="both"/>
+        <w:rPr>
+          <w:lang w:val="sv-SE"/>
+        </w:rPr>
+      </w:pPr>
+      <w:r>
+        <w:rPr>
+          <w:lang w:val="sv-SE"/>
+        </w:rPr>
+        <w:t>{/atas_nama}</w:t>
+      </w:r>
+    </w:p>
+    <w:p>
+      <w:pPr>
+        <w:spacing w:line="360" w:lineRule="auto"/>
+        <w:jc w:val="both"/>
+        <w:rPr>
+          <w:lang w:val="sv-SE"/>
+        </w:rPr>
+      </w:pPr>
+    </w:p>
+    <w:p>
+      <w:pPr>
+        <w:spacing w:line="360" w:lineRule="auto"/>
+        <w:jc w:val="both"/>
+        <w:rPr>
+          <w:lang w:val="sv-SE"/>
+        </w:rPr>
+      </w:pPr>
+      <w:r>
+        <w:rPr>
+          <w:lang w:val="sv-SE"/>
+        </w:rPr>
+        <w:t>{^atas_nama}</w:t>
+      </w:r>
+    </w:p>
+    <w:p>
+      <w:pPr>
+        <w:spacing w:line="360" w:lineRule="auto"/>
+        <w:jc w:val="both"/>
+        <w:rPr>
+          <w:lang w:val="sv-SE"/>
+        </w:rPr>
+      </w:pPr>
+      <w:r>
+        <w:rPr>
+          <w:lang w:val="sv-SE"/>
+        </w:rPr>
+        <w:t xml:space="preserve">Yang bertanda tangan di bawah ini:  </w:t>
+      </w:r>
+    </w:p>
+    <w:p>
+      <w:pPr>
+        <w:spacing w:line="360" w:lineRule="auto"/>
+        <w:jc w:val="both"/>
+        <w:rPr>
+          <w:lang w:val="sv-SE"/>
+        </w:rPr>
+      </w:pPr>
+      <w:r>
+        <w:rPr>
+          <w:lang w:val="sv-SE"/>
+        </w:rPr>
+        <w:t xml:space="preserve">Nama     : </w:t>
+      </w:r>
+      <w:r>
+        <w:rPr>
+          <w:b/>
+          <w:bCs/>
+          <w:lang w:val="sv-SE"/>
+        </w:rPr>
+        <w:t>{nama_orang_1}</w:t>
+      </w:r>
+      <w:r>
+        <w:rPr>
+          <w:lang w:val="sv-SE"/>
+        </w:rPr>
+        <w:t xml:space="preserve">  </w:t>
+      </w:r>
+    </w:p>
+    <w:p>
+      <w:pPr>
+        <w:spacing w:line="360" w:lineRule="auto"/>
+        <w:jc w:val="both"/>
+        <w:rPr>
+          <w:lang w:val="sv-SE"/>
+        </w:rPr>
+      </w:pPr>
+      <w:r>
+        <w:rPr>
+          <w:lang w:val="sv-SE"/>
+        </w:rPr>
+        <w:t xml:space="preserve">Jabatan  : </w:t>
+      </w:r>
+      <w:r>
+        <w:rPr>
+          <w:b/>
+          <w:bCs/>
+          <w:lang w:val="sv-SE"/>
+        </w:rPr>
+        <w:t>Wali Nagari</w:t>
+      </w:r>
+      <w:r>
+        <w:rPr>
+          <w:lang w:val="sv-SE"/>
+        </w:rPr>
+        <w:t xml:space="preserve">  </w:t>
+      </w:r>
+    </w:p>
+    <w:p>
+      <w:pPr>
+        <w:spacing w:line="360" w:lineRule="auto"/>
+        <w:jc w:val="both"/>
+        <w:rPr>
+          <w:lang w:val="sv-SE"/>
+        </w:rPr>
+      </w:pPr>
+      <w:r>
+        <w:rPr>
+          <w:lang w:val="sv-SE"/>
+        </w:rPr>
+        <w:t>{/atas_nama}</w:t>
+      </w:r>
       <w:r>
         <w:rPr>
           <w:b/>
@@ -1223,13 +1310,6 @@
           </w:tcPr>
           <w:p>
             <w:pPr>
-              <w:rPr>
-                <w:lang w:val="en-US"/>
-              </w:rPr>
-            </w:pPr>
-          </w:p>
-          <w:p>
-            <w:pPr>
               <w:jc w:val="center"/>
               <w:rPr>
                 <w:lang w:val="en-US"/>
@@ -1239,16 +1319,95 @@
               <w:rPr>
                 <w:lang w:val="en-US"/>
               </w:rPr>
-              <w:t xml:space="preserve">WALI </w:t>
-            </w:r>
-            <w:r>
-              <w:t>NAGARI LIMO KOTO</w:t>
+              <w:t xml:space="preserve">{{#if </w:t>
+            </w:r>
+            <w:proofErr w:type="spellStart"/>
+            <w:r>
+              <w:rPr>
+                <w:lang w:val="en-US"/>
+              </w:rPr>
+              <w:t>atas_nama</w:t>
+            </w:r>
+            <w:proofErr w:type="spellEnd"/>
+            <w:r>
+              <w:rPr>
+                <w:lang w:val="en-US"/>
+              </w:rPr>
+              <w:t>}}</w:t>
             </w:r>
           </w:p>
           <w:p>
             <w:pPr>
               <w:jc w:val="center"/>
-            </w:pPr>
+              <w:rPr>
+                <w:lang w:val="en-US"/>
+              </w:rPr>
+            </w:pPr>
+            <w:r>
+              <w:rPr>
+                <w:lang w:val="en-US"/>
+              </w:rPr>
+              <w:t xml:space="preserve">AN WALI NAGARI LIMO KOTO  </w:t>
+            </w:r>
+          </w:p>
+          <w:p>
+            <w:pPr>
+              <w:jc w:val="center"/>
+              <w:rPr>
+                <w:lang w:val="en-US"/>
+              </w:rPr>
+            </w:pPr>
+            <w:proofErr w:type="spellStart"/>
+            <w:r>
+              <w:rPr>
+                <w:lang w:val="en-US"/>
+              </w:rPr>
+              <w:lastRenderedPageBreak/>
+              <w:t>Sekretaris</w:t>
+            </w:r>
+            <w:proofErr w:type="spellEnd"/>
+          </w:p>
+          <w:p>
+            <w:pPr>
+              <w:jc w:val="center"/>
+              <w:rPr>
+                <w:lang w:val="en-US"/>
+              </w:rPr>
+            </w:pPr>
+            <w:r>
+              <w:rPr>
+                <w:lang w:val="en-US"/>
+              </w:rPr>
+              <w:t>{{else}}</w:t>
+            </w:r>
+          </w:p>
+          <w:p>
+            <w:pPr>
+              <w:jc w:val="center"/>
+              <w:rPr>
+                <w:lang w:val="en-US"/>
+              </w:rPr>
+            </w:pPr>
+            <w:r>
+              <w:rPr>
+                <w:lang w:val="en-US"/>
+              </w:rPr>
+              <w:t>WALI NAGARI LIMO KOTO</w:t>
+            </w:r>
+          </w:p>
+          <w:p>
+            <w:pPr>
+              <w:jc w:val="center"/>
+              <w:rPr>
+                <w:lang w:val="en-US"/>
+              </w:rPr>
+            </w:pPr>
+            <w:r>
+              <w:rPr>
+                <w:lang w:val="en-US"/>
+              </w:rPr>
+              <w:t>{{/if}}</w:t>
+            </w:r>
           </w:p>
         </w:tc>
       </w:tr>

</xml_diff>

<commit_message>
Perbarui logika pengisian status pada DocxGenerator untuk menggunakan status_perkawinan jika status tidak tersedia. Sesuaikan template SKDomisili dengan perubahan jabatan untuk penandatanganan dokumen.
</commit_message>
<xml_diff>
--- a/templates/SKDomisili.docx
+++ b/templates/SKDomisili.docx
@@ -104,22 +104,7 @@
         <w:rPr>
           <w:lang w:val="sv-SE"/>
         </w:rPr>
-        <w:t>{#atas_nama}</w:t>
-      </w:r>
-    </w:p>
-    <w:p>
-      <w:pPr>
-        <w:spacing w:line="360" w:lineRule="auto"/>
-        <w:jc w:val="both"/>
-        <w:rPr>
-          <w:lang w:val="sv-SE"/>
-        </w:rPr>
-      </w:pPr>
-      <w:r>
-        <w:rPr>
-          <w:lang w:val="sv-SE"/>
-        </w:rPr>
-        <w:t>Yang bertanda tangan di bawah ini, atas nama Wali Nagari:</w:t>
+        <w:t xml:space="preserve">Yang bertanda tangan di bawah ini:  </w:t>
       </w:r>
     </w:p>
     <w:p>
@@ -163,7 +148,13 @@
         <w:rPr>
           <w:lang w:val="sv-SE"/>
         </w:rPr>
-        <w:t xml:space="preserve">Jabatan  : </w:t>
+        <w:t>Jabatan  :</w:t>
+      </w:r>
+      <w:r>
+        <w:rPr>
+          <w:lang w:val="sv-SE"/>
+        </w:rPr>
+        <w:t xml:space="preserve"> </w:t>
       </w:r>
       <w:r>
         <w:rPr>
@@ -171,13 +162,7 @@
           <w:bCs/>
           <w:lang w:val="sv-SE"/>
         </w:rPr>
-        <w:t>Sekretaris</w:t>
-      </w:r>
-      <w:r>
-        <w:rPr>
-          <w:lang w:val="sv-SE"/>
-        </w:rPr>
-        <w:t xml:space="preserve">  </w:t>
+        <w:t>{jabatan_orang_1}</w:t>
       </w:r>
     </w:p>
     <w:p>
@@ -188,124 +173,6 @@
           <w:lang w:val="sv-SE"/>
         </w:rPr>
       </w:pPr>
-      <w:r>
-        <w:rPr>
-          <w:lang w:val="sv-SE"/>
-        </w:rPr>
-        <w:t>{/atas_nama}</w:t>
-      </w:r>
-    </w:p>
-    <w:p>
-      <w:pPr>
-        <w:spacing w:line="360" w:lineRule="auto"/>
-        <w:jc w:val="both"/>
-        <w:rPr>
-          <w:lang w:val="sv-SE"/>
-        </w:rPr>
-      </w:pPr>
-    </w:p>
-    <w:p>
-      <w:pPr>
-        <w:spacing w:line="360" w:lineRule="auto"/>
-        <w:jc w:val="both"/>
-        <w:rPr>
-          <w:lang w:val="sv-SE"/>
-        </w:rPr>
-      </w:pPr>
-      <w:r>
-        <w:rPr>
-          <w:lang w:val="sv-SE"/>
-        </w:rPr>
-        <w:t>{^atas_nama}</w:t>
-      </w:r>
-    </w:p>
-    <w:p>
-      <w:pPr>
-        <w:spacing w:line="360" w:lineRule="auto"/>
-        <w:jc w:val="both"/>
-        <w:rPr>
-          <w:lang w:val="sv-SE"/>
-        </w:rPr>
-      </w:pPr>
-      <w:r>
-        <w:rPr>
-          <w:lang w:val="sv-SE"/>
-        </w:rPr>
-        <w:t xml:space="preserve">Yang bertanda tangan di bawah ini:  </w:t>
-      </w:r>
-    </w:p>
-    <w:p>
-      <w:pPr>
-        <w:spacing w:line="360" w:lineRule="auto"/>
-        <w:jc w:val="both"/>
-        <w:rPr>
-          <w:lang w:val="sv-SE"/>
-        </w:rPr>
-      </w:pPr>
-      <w:r>
-        <w:rPr>
-          <w:lang w:val="sv-SE"/>
-        </w:rPr>
-        <w:t xml:space="preserve">Nama     : </w:t>
-      </w:r>
-      <w:r>
-        <w:rPr>
-          <w:b/>
-          <w:bCs/>
-          <w:lang w:val="sv-SE"/>
-        </w:rPr>
-        <w:t>{nama_orang_1}</w:t>
-      </w:r>
-      <w:r>
-        <w:rPr>
-          <w:lang w:val="sv-SE"/>
-        </w:rPr>
-        <w:t xml:space="preserve">  </w:t>
-      </w:r>
-    </w:p>
-    <w:p>
-      <w:pPr>
-        <w:spacing w:line="360" w:lineRule="auto"/>
-        <w:jc w:val="both"/>
-        <w:rPr>
-          <w:lang w:val="sv-SE"/>
-        </w:rPr>
-      </w:pPr>
-      <w:r>
-        <w:rPr>
-          <w:lang w:val="sv-SE"/>
-        </w:rPr>
-        <w:t xml:space="preserve">Jabatan  : </w:t>
-      </w:r>
-      <w:r>
-        <w:rPr>
-          <w:b/>
-          <w:bCs/>
-          <w:lang w:val="sv-SE"/>
-        </w:rPr>
-        <w:t>Wali Nagari</w:t>
-      </w:r>
-      <w:r>
-        <w:rPr>
-          <w:lang w:val="sv-SE"/>
-        </w:rPr>
-        <w:t xml:space="preserve">  </w:t>
-      </w:r>
-    </w:p>
-    <w:p>
-      <w:pPr>
-        <w:spacing w:line="360" w:lineRule="auto"/>
-        <w:jc w:val="both"/>
-        <w:rPr>
-          <w:lang w:val="sv-SE"/>
-        </w:rPr>
-      </w:pPr>
-      <w:r>
-        <w:rPr>
-          <w:lang w:val="sv-SE"/>
-        </w:rPr>
-        <w:t>{/atas_nama}</w:t>
-      </w:r>
       <w:r>
         <w:rPr>
           <w:b/>
@@ -721,7 +588,13 @@
               </w:rPr>
             </w:pPr>
             <w:r>
-              <w:t>{status}</w:t>
+              <w:t>{statu</w:t>
+            </w:r>
+            <w:r>
+              <w:t>s</w:t>
+            </w:r>
+            <w:r>
+              <w:t>}</w:t>
             </w:r>
           </w:p>
         </w:tc>
@@ -742,14 +615,12 @@
                 <w:lang w:val="en-US"/>
               </w:rPr>
             </w:pPr>
-            <w:proofErr w:type="spellStart"/>
             <w:r>
               <w:rPr>
                 <w:lang w:val="en-US"/>
               </w:rPr>
               <w:t>Pekerjaan</w:t>
             </w:r>
-            <w:proofErr w:type="spellEnd"/>
           </w:p>
         </w:tc>
         <w:tc>
@@ -862,260 +733,56 @@
         <w:ind w:firstLine="567"/>
         <w:jc w:val="both"/>
       </w:pPr>
-      <w:proofErr w:type="spellStart"/>
       <w:r>
         <w:rPr>
           <w:lang w:val="en-US"/>
         </w:rPr>
-        <w:t>Dengan</w:t>
-      </w:r>
-      <w:proofErr w:type="spellEnd"/>
+        <w:t xml:space="preserve">Dengan ini menerangkan bahwa nama tersebut di atas memang betul-betul “BERDOMISILI” di Jorong </w:t>
+      </w:r>
+      <w:r>
+        <w:rPr>
+          <w:b/>
+        </w:rPr>
+        <w:t>{nama_jorong}</w:t>
+      </w:r>
+      <w:r>
+        <w:t xml:space="preserve"> </w:t>
+      </w:r>
       <w:r>
         <w:rPr>
           <w:lang w:val="en-US"/>
         </w:rPr>
-        <w:t xml:space="preserve"> </w:t>
-      </w:r>
-      <w:proofErr w:type="spellStart"/>
+        <w:t xml:space="preserve">Nagari </w:t>
+      </w:r>
       <w:r>
         <w:rPr>
           <w:lang w:val="en-US"/>
         </w:rPr>
-        <w:t>ini</w:t>
-      </w:r>
-      <w:proofErr w:type="spellEnd"/>
+        <w:t>{nama_nagari}</w:t>
+      </w:r>
       <w:r>
         <w:rPr>
           <w:lang w:val="en-US"/>
         </w:rPr>
-        <w:t xml:space="preserve"> </w:t>
-      </w:r>
-      <w:proofErr w:type="spellStart"/>
+        <w:t xml:space="preserve"> Kecamatan </w:t>
+      </w:r>
+      <w:r>
+        <w:rPr>
+          <w:bCs/>
+        </w:rPr>
+        <w:t>{nama_kecamatan}</w:t>
+      </w:r>
       <w:r>
         <w:rPr>
           <w:lang w:val="en-US"/>
         </w:rPr>
-        <w:t>menerangkan</w:t>
-      </w:r>
-      <w:proofErr w:type="spellEnd"/>
+        <w:t xml:space="preserve"> Kabupaten </w:t>
+      </w:r>
       <w:r>
         <w:rPr>
           <w:lang w:val="en-US"/>
         </w:rPr>
-        <w:t xml:space="preserve"> </w:t>
-      </w:r>
-      <w:proofErr w:type="spellStart"/>
-      <w:r>
-        <w:rPr>
-          <w:lang w:val="en-US"/>
-        </w:rPr>
-        <w:t>bahwa</w:t>
-      </w:r>
-      <w:proofErr w:type="spellEnd"/>
-      <w:r>
-        <w:rPr>
-          <w:lang w:val="en-US"/>
-        </w:rPr>
-        <w:t xml:space="preserve"> nama </w:t>
-      </w:r>
-      <w:proofErr w:type="spellStart"/>
-      <w:r>
-        <w:rPr>
-          <w:lang w:val="en-US"/>
-        </w:rPr>
-        <w:t>tersebut</w:t>
-      </w:r>
-      <w:proofErr w:type="spellEnd"/>
-      <w:r>
-        <w:rPr>
-          <w:lang w:val="en-US"/>
-        </w:rPr>
-        <w:t xml:space="preserve"> di </w:t>
-      </w:r>
-      <w:proofErr w:type="spellStart"/>
-      <w:r>
-        <w:rPr>
-          <w:lang w:val="en-US"/>
-        </w:rPr>
-        <w:t>atas</w:t>
-      </w:r>
-      <w:proofErr w:type="spellEnd"/>
-      <w:r>
-        <w:rPr>
-          <w:lang w:val="en-US"/>
-        </w:rPr>
-        <w:t xml:space="preserve"> </w:t>
-      </w:r>
-      <w:proofErr w:type="spellStart"/>
-      <w:r>
-        <w:rPr>
-          <w:lang w:val="en-US"/>
-        </w:rPr>
-        <w:t>memang</w:t>
-      </w:r>
-      <w:proofErr w:type="spellEnd"/>
-      <w:r>
-        <w:rPr>
-          <w:lang w:val="en-US"/>
-        </w:rPr>
-        <w:t xml:space="preserve"> </w:t>
-      </w:r>
-      <w:proofErr w:type="spellStart"/>
-      <w:r>
-        <w:rPr>
-          <w:lang w:val="en-US"/>
-        </w:rPr>
-        <w:t>betul-betul</w:t>
-      </w:r>
-      <w:proofErr w:type="spellEnd"/>
-      <w:r>
-        <w:rPr>
-          <w:lang w:val="en-US"/>
-        </w:rPr>
-        <w:t xml:space="preserve"> “BERDOMISILI” di </w:t>
-      </w:r>
-      <w:proofErr w:type="spellStart"/>
-      <w:r>
-        <w:rPr>
-          <w:lang w:val="en-US"/>
-        </w:rPr>
-        <w:t>Jorong</w:t>
-      </w:r>
-      <w:proofErr w:type="spellEnd"/>
-      <w:r>
-        <w:rPr>
-          <w:lang w:val="en-US"/>
-        </w:rPr>
-        <w:t xml:space="preserve"> </w:t>
-      </w:r>
-      <w:r>
-        <w:rPr>
-          <w:b/>
-        </w:rPr>
-        <w:t>{</w:t>
-      </w:r>
-      <w:proofErr w:type="spellStart"/>
-      <w:r>
-        <w:rPr>
-          <w:b/>
-        </w:rPr>
-        <w:t>nama_jorong</w:t>
-      </w:r>
-      <w:proofErr w:type="spellEnd"/>
-      <w:r>
-        <w:rPr>
-          <w:b/>
-        </w:rPr>
-        <w:t>}</w:t>
-      </w:r>
-      <w:r>
-        <w:t xml:space="preserve"> </w:t>
-      </w:r>
-      <w:r>
-        <w:rPr>
-          <w:lang w:val="en-US"/>
-        </w:rPr>
-        <w:t xml:space="preserve">Nagari </w:t>
-      </w:r>
-      <w:r>
-        <w:rPr>
-          <w:lang w:val="en-US"/>
-        </w:rPr>
-        <w:t>{</w:t>
-      </w:r>
-      <w:proofErr w:type="spellStart"/>
-      <w:r>
-        <w:rPr>
-          <w:lang w:val="en-US"/>
-        </w:rPr>
-        <w:t>nama_nagari</w:t>
-      </w:r>
-      <w:proofErr w:type="spellEnd"/>
-      <w:r>
-        <w:rPr>
-          <w:lang w:val="en-US"/>
-        </w:rPr>
-        <w:t>}</w:t>
-      </w:r>
-      <w:r>
-        <w:rPr>
-          <w:lang w:val="en-US"/>
-        </w:rPr>
-        <w:t xml:space="preserve"> </w:t>
-      </w:r>
-      <w:proofErr w:type="spellStart"/>
-      <w:r>
-        <w:rPr>
-          <w:lang w:val="en-US"/>
-        </w:rPr>
-        <w:t>Kecamatan</w:t>
-      </w:r>
-      <w:proofErr w:type="spellEnd"/>
-      <w:r>
-        <w:rPr>
-          <w:lang w:val="en-US"/>
-        </w:rPr>
-        <w:t xml:space="preserve"> </w:t>
-      </w:r>
-      <w:r>
-        <w:rPr>
-          <w:bCs/>
-        </w:rPr>
-        <w:t>{</w:t>
-      </w:r>
-      <w:proofErr w:type="spellStart"/>
-      <w:r>
-        <w:rPr>
-          <w:bCs/>
-        </w:rPr>
-        <w:t>nama_kecamatan</w:t>
-      </w:r>
-      <w:proofErr w:type="spellEnd"/>
-      <w:r>
-        <w:rPr>
-          <w:bCs/>
-        </w:rPr>
-        <w:t>}</w:t>
-      </w:r>
-      <w:r>
-        <w:rPr>
-          <w:lang w:val="en-US"/>
-        </w:rPr>
-        <w:t xml:space="preserve"> </w:t>
-      </w:r>
-      <w:proofErr w:type="spellStart"/>
-      <w:r>
-        <w:rPr>
-          <w:lang w:val="en-US"/>
-        </w:rPr>
-        <w:t>Kabupaten</w:t>
-      </w:r>
-      <w:proofErr w:type="spellEnd"/>
-      <w:r>
-        <w:rPr>
-          <w:lang w:val="en-US"/>
-        </w:rPr>
-        <w:t xml:space="preserve"> </w:t>
-      </w:r>
-      <w:r>
-        <w:rPr>
-          <w:lang w:val="en-US"/>
-        </w:rPr>
-        <w:t>{</w:t>
-      </w:r>
-      <w:proofErr w:type="spellStart"/>
-      <w:r>
-        <w:rPr>
-          <w:lang w:val="en-US"/>
-        </w:rPr>
-        <w:t>nama_kabupaten</w:t>
-      </w:r>
-      <w:proofErr w:type="spellEnd"/>
-      <w:r>
-        <w:rPr>
-          <w:lang w:val="en-US"/>
-        </w:rPr>
-        <w:t>}</w:t>
+        <w:t>{nama_kabupaten}</w:t>
       </w:r>
       <w:r>
         <w:rPr>
@@ -1157,13 +824,8 @@
         </w:rPr>
         <w:t>K</w:t>
       </w:r>
-      <w:proofErr w:type="spellStart"/>
-      <w:r>
-        <w:t>eterangan</w:t>
-      </w:r>
-      <w:proofErr w:type="spellEnd"/>
-      <w:r>
-        <w:t xml:space="preserve"> </w:t>
+      <w:r>
+        <w:t xml:space="preserve">eterangan </w:t>
       </w:r>
       <w:r>
         <w:rPr>
@@ -1315,26 +977,6 @@
                 <w:lang w:val="en-US"/>
               </w:rPr>
             </w:pPr>
-            <w:r>
-              <w:rPr>
-                <w:lang w:val="en-US"/>
-              </w:rPr>
-              <w:t xml:space="preserve">{{#if </w:t>
-            </w:r>
-            <w:proofErr w:type="spellStart"/>
-            <w:r>
-              <w:rPr>
-                <w:lang w:val="en-US"/>
-              </w:rPr>
-              <w:t>atas_nama</w:t>
-            </w:r>
-            <w:proofErr w:type="spellEnd"/>
-            <w:r>
-              <w:rPr>
-                <w:lang w:val="en-US"/>
-              </w:rPr>
-              <w:t>}}</w:t>
-            </w:r>
           </w:p>
           <w:p>
             <w:pPr>
@@ -1347,7 +989,7 @@
               <w:rPr>
                 <w:lang w:val="en-US"/>
               </w:rPr>
-              <w:t xml:space="preserve">AN WALI NAGARI LIMO KOTO  </w:t>
+              <w:t>WALI NAGARI LIMO KOTO</w:t>
             </w:r>
           </w:p>
           <w:p>
@@ -1357,57 +999,6 @@
                 <w:lang w:val="en-US"/>
               </w:rPr>
             </w:pPr>
-            <w:proofErr w:type="spellStart"/>
-            <w:r>
-              <w:rPr>
-                <w:lang w:val="en-US"/>
-              </w:rPr>
-              <w:lastRenderedPageBreak/>
-              <w:t>Sekretaris</w:t>
-            </w:r>
-            <w:proofErr w:type="spellEnd"/>
-          </w:p>
-          <w:p>
-            <w:pPr>
-              <w:jc w:val="center"/>
-              <w:rPr>
-                <w:lang w:val="en-US"/>
-              </w:rPr>
-            </w:pPr>
-            <w:r>
-              <w:rPr>
-                <w:lang w:val="en-US"/>
-              </w:rPr>
-              <w:t>{{else}}</w:t>
-            </w:r>
-          </w:p>
-          <w:p>
-            <w:pPr>
-              <w:jc w:val="center"/>
-              <w:rPr>
-                <w:lang w:val="en-US"/>
-              </w:rPr>
-            </w:pPr>
-            <w:r>
-              <w:rPr>
-                <w:lang w:val="en-US"/>
-              </w:rPr>
-              <w:t>WALI NAGARI LIMO KOTO</w:t>
-            </w:r>
-          </w:p>
-          <w:p>
-            <w:pPr>
-              <w:jc w:val="center"/>
-              <w:rPr>
-                <w:lang w:val="en-US"/>
-              </w:rPr>
-            </w:pPr>
-            <w:r>
-              <w:rPr>
-                <w:lang w:val="en-US"/>
-              </w:rPr>
-              <w:t>{{/if}}</w:t>
-            </w:r>
           </w:p>
         </w:tc>
       </w:tr>
@@ -1896,7 +1487,6 @@
         <w:szCs w:val="16"/>
       </w:rPr>
     </w:pPr>
-    <w:proofErr w:type="gramStart"/>
     <w:r>
       <w:rPr>
         <w:rFonts w:ascii="Bookman Old Style" w:eastAsia="MS Mincho" w:hAnsi="Bookman Old Style"/>
@@ -1904,27 +1494,7 @@
         <w:sz w:val="16"/>
         <w:szCs w:val="16"/>
       </w:rPr>
-      <w:t>Alamat :</w:t>
-    </w:r>
-    <w:proofErr w:type="gramEnd"/>
-    <w:r>
-      <w:rPr>
-        <w:rFonts w:ascii="Bookman Old Style" w:eastAsia="MS Mincho" w:hAnsi="Bookman Old Style"/>
-        <w:b/>
-        <w:sz w:val="16"/>
-        <w:szCs w:val="16"/>
-      </w:rPr>
-      <w:t xml:space="preserve"> </w:t>
-    </w:r>
-    <w:proofErr w:type="spellStart"/>
-    <w:r>
-      <w:rPr>
-        <w:rFonts w:ascii="Bookman Old Style" w:eastAsia="MS Mincho" w:hAnsi="Bookman Old Style"/>
-        <w:b/>
-        <w:sz w:val="16"/>
-        <w:szCs w:val="16"/>
-      </w:rPr>
-      <w:t>Jln.</w:t>
+      <w:t>Alamat : Jln.</w:t>
     </w:r>
     <w:r>
       <w:rPr>
@@ -1933,9 +1503,8 @@
         <w:sz w:val="16"/>
         <w:szCs w:val="16"/>
       </w:rPr>
-      <w:t>raya</w:t>
+      <w:t>raya koto panjang</w:t>
     </w:r>
-    <w:proofErr w:type="spellEnd"/>
     <w:r>
       <w:rPr>
         <w:rFonts w:ascii="Bookman Old Style" w:eastAsia="MS Mincho" w:hAnsi="Bookman Old Style"/>
@@ -1943,67 +1512,7 @@
         <w:sz w:val="16"/>
         <w:szCs w:val="16"/>
       </w:rPr>
-      <w:t xml:space="preserve"> </w:t>
-    </w:r>
-    <w:proofErr w:type="spellStart"/>
-    <w:r>
-      <w:rPr>
-        <w:rFonts w:ascii="Bookman Old Style" w:eastAsia="MS Mincho" w:hAnsi="Bookman Old Style"/>
-        <w:b/>
-        <w:sz w:val="16"/>
-        <w:szCs w:val="16"/>
-      </w:rPr>
-      <w:t>koto</w:t>
-    </w:r>
-    <w:proofErr w:type="spellEnd"/>
-    <w:r>
-      <w:rPr>
-        <w:rFonts w:ascii="Bookman Old Style" w:eastAsia="MS Mincho" w:hAnsi="Bookman Old Style"/>
-        <w:b/>
-        <w:sz w:val="16"/>
-        <w:szCs w:val="16"/>
-      </w:rPr>
-      <w:t xml:space="preserve"> </w:t>
-    </w:r>
-    <w:proofErr w:type="spellStart"/>
-    <w:r>
-      <w:rPr>
-        <w:rFonts w:ascii="Bookman Old Style" w:eastAsia="MS Mincho" w:hAnsi="Bookman Old Style"/>
-        <w:b/>
-        <w:sz w:val="16"/>
-        <w:szCs w:val="16"/>
-      </w:rPr>
-      <w:t>panjang</w:t>
-    </w:r>
-    <w:proofErr w:type="spellEnd"/>
-    <w:r>
-      <w:rPr>
-        <w:rFonts w:ascii="Bookman Old Style" w:eastAsia="MS Mincho" w:hAnsi="Bookman Old Style"/>
-        <w:b/>
-        <w:sz w:val="16"/>
-        <w:szCs w:val="16"/>
-      </w:rPr>
-      <w:t xml:space="preserve">, Kode </w:t>
-    </w:r>
-    <w:proofErr w:type="gramStart"/>
-    <w:r>
-      <w:rPr>
-        <w:rFonts w:ascii="Bookman Old Style" w:eastAsia="MS Mincho" w:hAnsi="Bookman Old Style"/>
-        <w:b/>
-        <w:sz w:val="16"/>
-        <w:szCs w:val="16"/>
-      </w:rPr>
-      <w:t>Pos :</w:t>
-    </w:r>
-    <w:proofErr w:type="gramEnd"/>
-    <w:r>
-      <w:rPr>
-        <w:rFonts w:ascii="Bookman Old Style" w:eastAsia="MS Mincho" w:hAnsi="Bookman Old Style"/>
-        <w:b/>
-        <w:sz w:val="16"/>
-        <w:szCs w:val="16"/>
-      </w:rPr>
-      <w:t xml:space="preserve"> 27562</w:t>
+      <w:t>, Kode Pos : 27562</w:t>
     </w:r>
   </w:p>
 </w:hdr>

</xml_diff>